<commit_message>
[FIX] Atualização do DRE
</commit_message>
<xml_diff>
--- a/documentos/DRE - Sistema Interno de Imobiliária.docx
+++ b/documentos/DRE - Sistema Interno de Imobiliária.docx
@@ -2806,7 +2806,7 @@
           <w:rtl w:val="0"/>
         </w:rPr>
         <w:tab/>
-        <w:t xml:space="preserve">Neste requisito, o usuário autor poderá consultar os funcionários cadastrados no sistema. Para isso, haverá filtros de pesquisa, que estão logo abaixo na tabela 02.</w:t>
+        <w:t xml:space="preserve">Neste requisito, o usuário autor poderá consultar os funcionários cadastrados no sistema. Para isso, haverá filtros de pesquisa, que estão logo abaixo na tabela 02. </w:t>
       </w:r>
     </w:p>
     <w:p>
@@ -3104,17 +3104,21 @@
     </w:tbl>
     <w:p>
       <w:pPr>
-        <w:spacing w:after="240" w:before="240" w:line="240" w:lineRule="auto"/>
-        <w:jc w:val="center"/>
-        <w:rPr>
-          <w:sz w:val="24"/>
-          <w:szCs w:val="24"/>
-        </w:rPr>
-      </w:pPr>
-      <w:r>
-        <w:rPr>
-          <w:rtl w:val="0"/>
-        </w:rPr>
+        <w:spacing w:after="240" w:before="240" w:line="360" w:lineRule="auto"/>
+        <w:ind w:firstLine="720"/>
+        <w:jc w:val="both"/>
+        <w:rPr>
+          <w:sz w:val="24"/>
+          <w:szCs w:val="24"/>
+        </w:rPr>
+      </w:pPr>
+      <w:r>
+        <w:rPr>
+          <w:sz w:val="24"/>
+          <w:szCs w:val="24"/>
+          <w:rtl w:val="0"/>
+        </w:rPr>
+        <w:t xml:space="preserve">Os funcionários devem ser listados em ordem alfabética por nome, sendo possível selecionar um funcionário e visualizar seu perfil, o qual contém os dados da tabela 01. Quando nenhum filtro é preenchido, toda a listagem de funcionários é exibida.</w:t>
       </w:r>
     </w:p>
     <w:p>
@@ -4964,6 +4968,25 @@
     </w:p>
     <w:p>
       <w:pPr>
+        <w:spacing w:after="240" w:before="240" w:line="360" w:lineRule="auto"/>
+        <w:ind w:firstLine="720"/>
+        <w:jc w:val="both"/>
+        <w:rPr>
+          <w:sz w:val="24"/>
+          <w:szCs w:val="24"/>
+        </w:rPr>
+      </w:pPr>
+      <w:r>
+        <w:rPr>
+          <w:sz w:val="24"/>
+          <w:szCs w:val="24"/>
+          <w:rtl w:val="0"/>
+        </w:rPr>
+        <w:t xml:space="preserve">Os clientes devem ser listados em ordem alfabética por nome, sendo possível selecionar um cliente e visualizar seu perfil, o qual contém os dados da tabela 05. Quando nenhum filtro é preenchido, toda a listagem de clientes é exibida.</w:t>
+      </w:r>
+    </w:p>
+    <w:p>
+      <w:pPr>
         <w:spacing w:after="240" w:line="240" w:lineRule="auto"/>
         <w:jc w:val="center"/>
         <w:rPr>
@@ -7523,6 +7546,25 @@
     </w:p>
     <w:p>
       <w:pPr>
+        <w:spacing w:after="240" w:before="240" w:line="360" w:lineRule="auto"/>
+        <w:ind w:firstLine="720"/>
+        <w:jc w:val="both"/>
+        <w:rPr>
+          <w:sz w:val="24"/>
+          <w:szCs w:val="24"/>
+        </w:rPr>
+      </w:pPr>
+      <w:r>
+        <w:rPr>
+          <w:sz w:val="24"/>
+          <w:szCs w:val="24"/>
+          <w:rtl w:val="0"/>
+        </w:rPr>
+        <w:t xml:space="preserve">Os imóveis devem ser listados em ordem crescente em relação ao valor de aluguel ou venda. Ao selecionar um imóvel, é possível visualizar seu perfil, o qual contém os dados da tabela 09. Quando nenhum filtro é preenchido, toda a listagem de imóveis é exibida.</w:t>
+      </w:r>
+    </w:p>
+    <w:p>
+      <w:pPr>
         <w:spacing w:after="240" w:line="240" w:lineRule="auto"/>
         <w:jc w:val="center"/>
         <w:rPr>
@@ -9679,6 +9721,25 @@
     </w:p>
     <w:p>
       <w:pPr>
+        <w:spacing w:after="240" w:before="240" w:line="360" w:lineRule="auto"/>
+        <w:ind w:firstLine="720"/>
+        <w:jc w:val="both"/>
+        <w:rPr>
+          <w:sz w:val="24"/>
+          <w:szCs w:val="24"/>
+        </w:rPr>
+      </w:pPr>
+      <w:r>
+        <w:rPr>
+          <w:sz w:val="24"/>
+          <w:szCs w:val="24"/>
+          <w:rtl w:val="0"/>
+        </w:rPr>
+        <w:t xml:space="preserve">Os pagamentos devem ser listados por data, do mais recente para o mais antigo, sendo possível selecionar um pagamento para visualização dos dados da tabela 13. Quando nenhum filtro é preenchido, são exibidos todos os pagamentos registrados.</w:t>
+      </w:r>
+    </w:p>
+    <w:p>
+      <w:pPr>
         <w:spacing w:after="240" w:line="240" w:lineRule="auto"/>
         <w:jc w:val="center"/>
         <w:rPr>
@@ -11119,6 +11180,25 @@
     </w:p>
     <w:p>
       <w:pPr>
+        <w:spacing w:after="240" w:before="240" w:line="360" w:lineRule="auto"/>
+        <w:ind w:firstLine="720"/>
+        <w:jc w:val="both"/>
+        <w:rPr>
+          <w:sz w:val="24"/>
+          <w:szCs w:val="24"/>
+        </w:rPr>
+      </w:pPr>
+      <w:r>
+        <w:rPr>
+          <w:sz w:val="24"/>
+          <w:szCs w:val="24"/>
+          <w:rtl w:val="0"/>
+        </w:rPr>
+        <w:t xml:space="preserve">Os tipos de imóvel devem ser listados em ordem alfabética, sendo possível selecionar um tipo e visualizar suas informações, conforme tabela 17.</w:t>
+      </w:r>
+    </w:p>
+    <w:p>
+      <w:pPr>
         <w:spacing w:after="240" w:line="240" w:lineRule="auto"/>
         <w:jc w:val="center"/>
         <w:rPr>
@@ -14000,7 +14080,6 @@
         <w:spacing w:after="240" w:before="240" w:line="240" w:lineRule="auto"/>
         <w:jc w:val="center"/>
         <w:rPr>
-          <w:b w:val="1"/>
           <w:sz w:val="24"/>
           <w:szCs w:val="24"/>
         </w:rPr>
@@ -14013,10 +14092,39 @@
         </w:rPr>
         <w:t xml:space="preserve">(*) Esses campos são considerados de preenchimento obrigatório</w:t>
       </w:r>
-      <w:r>
-        <w:rPr>
-          <w:rtl w:val="0"/>
-        </w:rPr>
+    </w:p>
+    <w:p>
+      <w:pPr>
+        <w:spacing w:after="240" w:before="240" w:line="240" w:lineRule="auto"/>
+        <w:jc w:val="center"/>
+        <w:rPr>
+          <w:sz w:val="24"/>
+          <w:szCs w:val="24"/>
+        </w:rPr>
+      </w:pPr>
+      <w:r>
+        <w:rPr>
+          <w:rtl w:val="0"/>
+        </w:rPr>
+      </w:r>
+    </w:p>
+    <w:p>
+      <w:pPr>
+        <w:spacing w:after="240" w:before="240" w:line="360" w:lineRule="auto"/>
+        <w:ind w:firstLine="720"/>
+        <w:jc w:val="both"/>
+        <w:rPr>
+          <w:sz w:val="24"/>
+          <w:szCs w:val="24"/>
+        </w:rPr>
+      </w:pPr>
+      <w:r>
+        <w:rPr>
+          <w:sz w:val="24"/>
+          <w:szCs w:val="24"/>
+          <w:rtl w:val="0"/>
+        </w:rPr>
+        <w:t xml:space="preserve">Os contratos devem ser listados em ordem crescente em relação ao número do contrato, sendo possível selecionar um contrato e visualizar suas informações, conforme tabelas 21.1 e 21.2.</w:t>
       </w:r>
     </w:p>
     <w:p>
@@ -15312,7 +15420,7 @@
     </w:tbl>
     <w:p>
       <w:pPr>
-        <w:spacing w:after="240" w:before="240" w:line="240" w:lineRule="auto"/>
+        <w:spacing w:after="240" w:before="240" w:line="360" w:lineRule="auto"/>
         <w:jc w:val="center"/>
         <w:rPr>
           <w:sz w:val="24"/>
@@ -15326,6 +15434,25 @@
           <w:rtl w:val="0"/>
         </w:rPr>
         <w:t xml:space="preserve">(*) Esses campos são considerados de preenchimento obrigatório</w:t>
+      </w:r>
+    </w:p>
+    <w:p>
+      <w:pPr>
+        <w:spacing w:after="240" w:before="240" w:line="360" w:lineRule="auto"/>
+        <w:ind w:firstLine="720"/>
+        <w:jc w:val="both"/>
+        <w:rPr>
+          <w:sz w:val="24"/>
+          <w:szCs w:val="24"/>
+        </w:rPr>
+      </w:pPr>
+      <w:r>
+        <w:rPr>
+          <w:sz w:val="24"/>
+          <w:szCs w:val="24"/>
+          <w:rtl w:val="0"/>
+        </w:rPr>
+        <w:t xml:space="preserve">As notas fiscais devem ser listadas por data, da mais recente para a mais antiga, sendo possível selecionar uma nota e visualizar suas informações conforme a tabela 24.</w:t>
       </w:r>
     </w:p>
     <w:p>
@@ -16717,6 +16844,25 @@
     </w:p>
     <w:p>
       <w:pPr>
+        <w:spacing w:after="240" w:before="240" w:line="360" w:lineRule="auto"/>
+        <w:ind w:firstLine="720"/>
+        <w:jc w:val="both"/>
+        <w:rPr>
+          <w:sz w:val="24"/>
+          <w:szCs w:val="24"/>
+        </w:rPr>
+      </w:pPr>
+      <w:r>
+        <w:rPr>
+          <w:sz w:val="24"/>
+          <w:szCs w:val="24"/>
+          <w:rtl w:val="0"/>
+        </w:rPr>
+        <w:t xml:space="preserve">As reuniões devem ser exibidas por data, da mais recente para a mais antiga, sendo possível selecionar uma reunião e visualizar suas informações conforme a tabela 27. Quando nenhum filtro é preenchido, são exibidas todas as reuniões marcadas no sistema.</w:t>
+      </w:r>
+    </w:p>
+    <w:p>
+      <w:pPr>
         <w:spacing w:after="240" w:line="240" w:lineRule="auto"/>
         <w:jc w:val="center"/>
         <w:rPr>
@@ -17774,12 +17920,12 @@
             <wp:extent cx="5734050" cy="3136900"/>
             <wp:effectExtent b="0" l="0" r="0" t="0"/>
             <wp:wrapTopAndBottom distB="114300" distT="114300"/>
-            <wp:docPr id="2" name="image3.png"/>
+            <wp:docPr id="2" name="image1.png"/>
             <a:graphic>
               <a:graphicData uri="http://schemas.openxmlformats.org/drawingml/2006/picture">
                 <pic:pic>
                   <pic:nvPicPr>
-                    <pic:cNvPr id="0" name="image3.png"/>
+                    <pic:cNvPr id="0" name="image1.png"/>
                     <pic:cNvPicPr preferRelativeResize="0"/>
                   </pic:nvPicPr>
                   <pic:blipFill>
@@ -17856,12 +18002,12 @@
           <wp:inline distB="114300" distT="114300" distL="114300" distR="114300">
             <wp:extent cx="5734050" cy="3175000"/>
             <wp:effectExtent b="0" l="0" r="0" t="0"/>
-            <wp:docPr id="1" name="image1.png"/>
+            <wp:docPr id="1" name="image4.png"/>
             <a:graphic>
               <a:graphicData uri="http://schemas.openxmlformats.org/drawingml/2006/picture">
                 <pic:pic>
                   <pic:nvPicPr>
-                    <pic:cNvPr id="0" name="image1.png"/>
+                    <pic:cNvPr id="0" name="image4.png"/>
                     <pic:cNvPicPr preferRelativeResize="0"/>
                   </pic:nvPicPr>
                   <pic:blipFill>
@@ -21024,12 +21170,12 @@
           <wp:inline distB="114300" distT="114300" distL="114300" distR="114300">
             <wp:extent cx="5734050" cy="3543300"/>
             <wp:effectExtent b="0" l="0" r="0" t="0"/>
-            <wp:docPr descr="Gráfico" id="4" name="image4.png"/>
+            <wp:docPr descr="Gráfico" id="4" name="image3.png"/>
             <a:graphic>
               <a:graphicData uri="http://schemas.openxmlformats.org/drawingml/2006/picture">
                 <pic:pic>
                   <pic:nvPicPr>
-                    <pic:cNvPr descr="Gráfico" id="0" name="image4.png"/>
+                    <pic:cNvPr descr="Gráfico" id="0" name="image3.png"/>
                     <pic:cNvPicPr preferRelativeResize="0"/>
                   </pic:nvPicPr>
                   <pic:blipFill>

</xml_diff>